<commit_message>
Added docs for QE generator and RC servo FSMs
</commit_message>
<xml_diff>
--- a/Templates/FIZZIM_FSM_template.docx
+++ b/Templates/FIZZIM_FSM_template.docx
@@ -69,7 +69,14 @@
                 <w:sz w:val="24"/>
                 <w:szCs w:val="24"/>
               </w:rPr>
-              <w:t>Count_FSM</w:t>
+              <w:t>RC_servo_channel</w:t>
+            </w:r>
+            <w:r>
+              <w:rPr>
+                <w:sz w:val="24"/>
+                <w:szCs w:val="24"/>
+              </w:rPr>
+              <w:t>_FSM</w:t>
             </w:r>
             <w:r>
               <w:rPr>
@@ -290,23 +297,18 @@
       <w:pPr>
         <w:contextualSpacing/>
       </w:pPr>
-    </w:p>
-    <w:p>
-      <w:pPr>
-        <w:contextualSpacing/>
-      </w:pPr>
       <w:r>
         <w:drawing>
-          <wp:anchor distT="0" distB="0" distL="114300" distR="114300" simplePos="0" relativeHeight="251658240" behindDoc="0" locked="0" layoutInCell="1" allowOverlap="1" wp14:anchorId="640E6C3C" wp14:editId="68545216">
+          <wp:anchor distT="0" distB="0" distL="114300" distR="114300" simplePos="0" relativeHeight="251658240" behindDoc="0" locked="0" layoutInCell="1" allowOverlap="1" wp14:anchorId="194CB14C" wp14:editId="0AE239AB">
             <wp:simplePos x="0" y="0"/>
             <wp:positionH relativeFrom="column">
-              <wp:posOffset>241935</wp:posOffset>
+              <wp:posOffset>440055</wp:posOffset>
             </wp:positionH>
             <wp:positionV relativeFrom="paragraph">
-              <wp:posOffset>59690</wp:posOffset>
+              <wp:posOffset>52070</wp:posOffset>
             </wp:positionV>
-            <wp:extent cx="5937637" cy="7063740"/>
-            <wp:effectExtent l="0" t="0" r="6350" b="3810"/>
+            <wp:extent cx="5128260" cy="6757047"/>
+            <wp:effectExtent l="0" t="0" r="0" b="5715"/>
             <wp:wrapNone/>
             <wp:docPr id="1" name="Picture 1"/>
             <wp:cNvGraphicFramePr>
@@ -334,7 +336,7 @@
                   <pic:spPr>
                     <a:xfrm>
                       <a:off x="0" y="0"/>
-                      <a:ext cx="5937637" cy="7063740"/>
+                      <a:ext cx="5128260" cy="6757047"/>
                     </a:xfrm>
                     <a:prstGeom prst="rect">
                       <a:avLst/>
@@ -654,14 +656,7 @@
                 <w:sz w:val="24"/>
                 <w:szCs w:val="24"/>
               </w:rPr>
-              <w:t>S_</w:t>
-            </w:r>
-            <w:r>
-              <w:rPr>
-                <w:sz w:val="24"/>
-                <w:szCs w:val="24"/>
-              </w:rPr>
-              <w:t>COUNT0</w:t>
+              <w:t>S_RC_CS0</w:t>
             </w:r>
           </w:p>
         </w:tc>
@@ -683,31 +678,6 @@
                 <w:szCs w:val="24"/>
               </w:rPr>
               <w:t>Initial state.</w:t>
-            </w:r>
-          </w:p>
-          <w:p>
-            <w:pPr>
-              <w:contextualSpacing/>
-              <w:rPr>
-                <w:sz w:val="24"/>
-                <w:szCs w:val="24"/>
-              </w:rPr>
-            </w:pPr>
-          </w:p>
-          <w:p>
-            <w:pPr>
-              <w:contextualSpacing/>
-              <w:rPr>
-                <w:sz w:val="24"/>
-                <w:szCs w:val="24"/>
-              </w:rPr>
-            </w:pPr>
-            <w:r>
-              <w:rPr>
-                <w:sz w:val="24"/>
-                <w:szCs w:val="24"/>
-              </w:rPr>
-              <w:t>Wait for rising edge of signal</w:t>
             </w:r>
           </w:p>
         </w:tc>
@@ -731,14 +701,7 @@
                 <w:sz w:val="24"/>
                 <w:szCs w:val="24"/>
               </w:rPr>
-              <w:t>S_</w:t>
-            </w:r>
-            <w:r>
-              <w:rPr>
-                <w:sz w:val="24"/>
-                <w:szCs w:val="24"/>
-              </w:rPr>
-              <w:t>COUNT1</w:t>
+              <w:t>S_RC_CS1</w:t>
             </w:r>
           </w:p>
         </w:tc>
@@ -759,7 +722,7 @@
                 <w:sz w:val="24"/>
                 <w:szCs w:val="24"/>
               </w:rPr>
-              <w:t>Test direction</w:t>
+              <w:t>Wait for start of RC servo period</w:t>
             </w:r>
           </w:p>
         </w:tc>
@@ -783,14 +746,7 @@
                 <w:sz w:val="24"/>
                 <w:szCs w:val="24"/>
               </w:rPr>
-              <w:t>S_</w:t>
-            </w:r>
-            <w:r>
-              <w:rPr>
-                <w:sz w:val="24"/>
-                <w:szCs w:val="24"/>
-              </w:rPr>
-              <w:t>COUNT2</w:t>
+              <w:t>S_RC_CS2</w:t>
             </w:r>
           </w:p>
         </w:tc>
@@ -811,7 +767,7 @@
                 <w:sz w:val="24"/>
                 <w:szCs w:val="24"/>
               </w:rPr>
-              <w:t>Generate increment signal</w:t>
+              <w:t>Load servo ON pulse timer</w:t>
             </w:r>
           </w:p>
         </w:tc>
@@ -835,14 +791,7 @@
                 <w:sz w:val="24"/>
                 <w:szCs w:val="24"/>
               </w:rPr>
-              <w:t>S_</w:t>
-            </w:r>
-            <w:r>
-              <w:rPr>
-                <w:sz w:val="24"/>
-                <w:szCs w:val="24"/>
-              </w:rPr>
-              <w:t>COUNT3</w:t>
+              <w:t>S_RC_CS3</w:t>
             </w:r>
           </w:p>
         </w:tc>
@@ -863,7 +812,7 @@
                 <w:sz w:val="24"/>
                 <w:szCs w:val="24"/>
               </w:rPr>
-              <w:t>Generate decrement signal</w:t>
+              <w:t>Set servo HIGH and wait for end of ON pulse time</w:t>
             </w:r>
           </w:p>
         </w:tc>
@@ -887,7 +836,7 @@
                 <w:sz w:val="24"/>
                 <w:szCs w:val="24"/>
               </w:rPr>
-              <w:t>S_COUNT4</w:t>
+              <w:t>S_RC_CS4</w:t>
             </w:r>
           </w:p>
         </w:tc>
@@ -908,7 +857,7 @@
                 <w:sz w:val="24"/>
                 <w:szCs w:val="24"/>
               </w:rPr>
-              <w:t>Wait for falling edge of signal.</w:t>
+              <w:t>Set servo LOW</w:t>
             </w:r>
           </w:p>
         </w:tc>
@@ -1033,7 +982,7 @@
                 <w:sz w:val="24"/>
                 <w:szCs w:val="24"/>
               </w:rPr>
-              <w:t>count_sig</w:t>
+              <w:t>RC_enable</w:t>
             </w:r>
           </w:p>
         </w:tc>
@@ -1076,7 +1025,23 @@
                 <w:sz w:val="24"/>
                 <w:szCs w:val="24"/>
               </w:rPr>
-              <w:t>Stream of slow pulses to be counted.  Count takes place on rising edge of signal.</w:t>
+              <w:t>== 0 : disable</w:t>
+            </w:r>
+          </w:p>
+          <w:p>
+            <w:pPr>
+              <w:contextualSpacing/>
+              <w:rPr>
+                <w:sz w:val="24"/>
+                <w:szCs w:val="24"/>
+              </w:rPr>
+            </w:pPr>
+            <w:r>
+              <w:rPr>
+                <w:sz w:val="24"/>
+                <w:szCs w:val="24"/>
+              </w:rPr>
+              <w:t>== 1 : enable</w:t>
             </w:r>
           </w:p>
         </w:tc>
@@ -1100,7 +1065,7 @@
                 <w:sz w:val="24"/>
                 <w:szCs w:val="24"/>
               </w:rPr>
-              <w:t>direction</w:t>
+              <w:t>RC_servo_period_0</w:t>
             </w:r>
           </w:p>
         </w:tc>
@@ -1143,48 +1108,159 @@
                 <w:sz w:val="24"/>
                 <w:szCs w:val="24"/>
               </w:rPr>
-              <w:t>Direction signal.</w:t>
-            </w:r>
-          </w:p>
-          <w:p>
-            <w:pPr>
-              <w:contextualSpacing/>
-              <w:rPr>
-                <w:sz w:val="24"/>
-                <w:szCs w:val="24"/>
-              </w:rPr>
-            </w:pPr>
-          </w:p>
-          <w:p>
-            <w:pPr>
-              <w:contextualSpacing/>
-              <w:rPr>
-                <w:sz w:val="24"/>
-                <w:szCs w:val="24"/>
-              </w:rPr>
-            </w:pPr>
-            <w:r>
-              <w:rPr>
-                <w:sz w:val="24"/>
-                <w:szCs w:val="24"/>
-              </w:rPr>
-              <w:t>0 = increment</w:t>
-            </w:r>
-          </w:p>
-          <w:p>
-            <w:pPr>
-              <w:contextualSpacing/>
-              <w:rPr>
-                <w:sz w:val="24"/>
-                <w:szCs w:val="24"/>
-              </w:rPr>
-            </w:pPr>
-            <w:r>
-              <w:rPr>
-                <w:sz w:val="24"/>
-                <w:szCs w:val="24"/>
-              </w:rPr>
-              <w:t>1 = decrement</w:t>
+              <w:t>Signal that indicates the start of the RC servo period.</w:t>
+            </w:r>
+          </w:p>
+          <w:p>
+            <w:pPr>
+              <w:contextualSpacing/>
+              <w:rPr>
+                <w:sz w:val="24"/>
+                <w:szCs w:val="24"/>
+              </w:rPr>
+            </w:pPr>
+          </w:p>
+          <w:p>
+            <w:pPr>
+              <w:contextualSpacing/>
+              <w:rPr>
+                <w:sz w:val="24"/>
+                <w:szCs w:val="24"/>
+              </w:rPr>
+            </w:pPr>
+            <w:r>
+              <w:rPr>
+                <w:sz w:val="24"/>
+                <w:szCs w:val="24"/>
+              </w:rPr>
+              <w:t>1 when</w:t>
+            </w:r>
+            <w:r>
+              <w:rPr>
+                <w:sz w:val="24"/>
+                <w:szCs w:val="24"/>
+              </w:rPr>
+              <w:t xml:space="preserve"> </w:t>
+            </w:r>
+            <w:r>
+              <w:rPr>
+                <w:sz w:val="24"/>
+                <w:szCs w:val="24"/>
+              </w:rPr>
+              <w:t>start of RC period</w:t>
+            </w:r>
+          </w:p>
+          <w:p>
+            <w:pPr>
+              <w:contextualSpacing/>
+              <w:rPr>
+                <w:sz w:val="24"/>
+                <w:szCs w:val="24"/>
+              </w:rPr>
+            </w:pPr>
+          </w:p>
+          <w:p>
+            <w:pPr>
+              <w:contextualSpacing/>
+              <w:rPr>
+                <w:sz w:val="24"/>
+                <w:szCs w:val="24"/>
+              </w:rPr>
+            </w:pPr>
+            <w:r>
+              <w:rPr>
+                <w:sz w:val="24"/>
+                <w:szCs w:val="24"/>
+              </w:rPr>
+              <w:t>Common to all RC servo channels</w:t>
+            </w:r>
+          </w:p>
+        </w:tc>
+      </w:tr>
+      <w:tr>
+        <w:tc>
+          <w:tcPr>
+            <w:tcW w:w="2689" w:type="dxa"/>
+          </w:tcPr>
+          <w:p>
+            <w:pPr>
+              <w:contextualSpacing/>
+              <w:jc w:val="center"/>
+              <w:rPr>
+                <w:sz w:val="24"/>
+                <w:szCs w:val="24"/>
+              </w:rPr>
+            </w:pPr>
+            <w:r>
+              <w:rPr>
+                <w:sz w:val="24"/>
+                <w:szCs w:val="24"/>
+              </w:rPr>
+              <w:t>ON_time_complete</w:t>
+            </w:r>
+          </w:p>
+        </w:tc>
+        <w:tc>
+          <w:tcPr>
+            <w:tcW w:w="2551" w:type="dxa"/>
+          </w:tcPr>
+          <w:p>
+            <w:pPr>
+              <w:contextualSpacing/>
+              <w:jc w:val="center"/>
+              <w:rPr>
+                <w:sz w:val="24"/>
+                <w:szCs w:val="24"/>
+              </w:rPr>
+            </w:pPr>
+            <w:r>
+              <w:rPr>
+                <w:sz w:val="24"/>
+                <w:szCs w:val="24"/>
+              </w:rPr>
+              <w:t>binary</w:t>
+            </w:r>
+          </w:p>
+        </w:tc>
+        <w:tc>
+          <w:tcPr>
+            <w:tcW w:w="5528" w:type="dxa"/>
+          </w:tcPr>
+          <w:p>
+            <w:pPr>
+              <w:contextualSpacing/>
+              <w:rPr>
+                <w:sz w:val="24"/>
+                <w:szCs w:val="24"/>
+              </w:rPr>
+            </w:pPr>
+            <w:r>
+              <w:rPr>
+                <w:sz w:val="24"/>
+                <w:szCs w:val="24"/>
+              </w:rPr>
+              <w:t>1 when</w:t>
+            </w:r>
+            <w:r>
+              <w:rPr>
+                <w:sz w:val="24"/>
+                <w:szCs w:val="24"/>
+              </w:rPr>
+              <w:t xml:space="preserve"> RC </w:t>
+            </w:r>
+            <w:r>
+              <w:rPr>
+                <w:sz w:val="24"/>
+                <w:szCs w:val="24"/>
+              </w:rPr>
+              <w:t xml:space="preserve">ON </w:t>
+            </w:r>
+            <w:r>
+              <w:rPr>
+                <w:sz w:val="24"/>
+                <w:szCs w:val="24"/>
+              </w:rPr>
+              <w:t>pulse complete</w:t>
             </w:r>
           </w:p>
         </w:tc>
@@ -1211,14 +1287,14 @@
         <w:tblLook w:val="04A0" w:firstRow="1" w:lastRow="0" w:firstColumn="1" w:lastColumn="0" w:noHBand="0" w:noVBand="1"/>
       </w:tblPr>
       <w:tblGrid>
-        <w:gridCol w:w="2689"/>
-        <w:gridCol w:w="2551"/>
-        <w:gridCol w:w="5522"/>
+        <w:gridCol w:w="2972"/>
+        <w:gridCol w:w="2314"/>
+        <w:gridCol w:w="5476"/>
       </w:tblGrid>
       <w:tr>
         <w:tc>
           <w:tcPr>
-            <w:tcW w:w="2689" w:type="dxa"/>
+            <w:tcW w:w="2972" w:type="dxa"/>
             <w:shd w:val="clear" w:color="auto" w:fill="D9D9D9" w:themeFill="background1" w:themeFillShade="D9"/>
           </w:tcPr>
           <w:p>
@@ -1245,7 +1321,7 @@
         </w:tc>
         <w:tc>
           <w:tcPr>
-            <w:tcW w:w="2551" w:type="dxa"/>
+            <w:tcW w:w="2314" w:type="dxa"/>
             <w:shd w:val="clear" w:color="auto" w:fill="D9D9D9" w:themeFill="background1" w:themeFillShade="D9"/>
           </w:tcPr>
           <w:p>
@@ -1268,7 +1344,7 @@
         </w:tc>
         <w:tc>
           <w:tcPr>
-            <w:tcW w:w="5522" w:type="dxa"/>
+            <w:tcW w:w="5476" w:type="dxa"/>
             <w:shd w:val="clear" w:color="auto" w:fill="D9D9D9" w:themeFill="background1" w:themeFillShade="D9"/>
           </w:tcPr>
           <w:p>
@@ -1293,7 +1369,7 @@
       <w:tr>
         <w:tc>
           <w:tcPr>
-            <w:tcW w:w="2689" w:type="dxa"/>
+            <w:tcW w:w="2972" w:type="dxa"/>
           </w:tcPr>
           <w:p>
             <w:pPr>
@@ -1309,13 +1385,13 @@
                 <w:sz w:val="24"/>
                 <w:szCs w:val="24"/>
               </w:rPr>
-              <w:t>inc_counter</w:t>
-            </w:r>
-          </w:p>
-        </w:tc>
-        <w:tc>
-          <w:tcPr>
-            <w:tcW w:w="2551" w:type="dxa"/>
+              <w:t>RC_servo_OFF</w:t>
+            </w:r>
+          </w:p>
+        </w:tc>
+        <w:tc>
+          <w:tcPr>
+            <w:tcW w:w="2314" w:type="dxa"/>
           </w:tcPr>
           <w:p>
             <w:pPr>
@@ -1337,22 +1413,22 @@
         </w:tc>
         <w:tc>
           <w:tcPr>
-            <w:tcW w:w="5522" w:type="dxa"/>
-          </w:tcPr>
-          <w:p>
-            <w:pPr>
-              <w:contextualSpacing/>
-              <w:rPr>
-                <w:sz w:val="24"/>
-                <w:szCs w:val="24"/>
-              </w:rPr>
-            </w:pPr>
-            <w:r>
-              <w:rPr>
-                <w:sz w:val="24"/>
-                <w:szCs w:val="24"/>
-              </w:rPr>
-              <w:t>Set to high to increment pulse counter</w:t>
+            <w:tcW w:w="5476" w:type="dxa"/>
+          </w:tcPr>
+          <w:p>
+            <w:pPr>
+              <w:contextualSpacing/>
+              <w:rPr>
+                <w:sz w:val="24"/>
+                <w:szCs w:val="24"/>
+              </w:rPr>
+            </w:pPr>
+            <w:r>
+              <w:rPr>
+                <w:sz w:val="24"/>
+                <w:szCs w:val="24"/>
+              </w:rPr>
+              <w:t>Set servo HIGH</w:t>
             </w:r>
           </w:p>
         </w:tc>
@@ -1360,7 +1436,7 @@
       <w:tr>
         <w:tc>
           <w:tcPr>
-            <w:tcW w:w="2689" w:type="dxa"/>
+            <w:tcW w:w="2972" w:type="dxa"/>
           </w:tcPr>
           <w:p>
             <w:pPr>
@@ -1376,13 +1452,13 @@
                 <w:sz w:val="24"/>
                 <w:szCs w:val="24"/>
               </w:rPr>
-              <w:t>dec_counter</w:t>
-            </w:r>
-          </w:p>
-        </w:tc>
-        <w:tc>
-          <w:tcPr>
-            <w:tcW w:w="2551" w:type="dxa"/>
+              <w:t>RC_servo_ON</w:t>
+            </w:r>
+          </w:p>
+        </w:tc>
+        <w:tc>
+          <w:tcPr>
+            <w:tcW w:w="2314" w:type="dxa"/>
           </w:tcPr>
           <w:p>
             <w:pPr>
@@ -1404,36 +1480,89 @@
         </w:tc>
         <w:tc>
           <w:tcPr>
-            <w:tcW w:w="5522" w:type="dxa"/>
-          </w:tcPr>
-          <w:p>
-            <w:pPr>
-              <w:contextualSpacing/>
-              <w:rPr>
-                <w:sz w:val="24"/>
-                <w:szCs w:val="24"/>
-              </w:rPr>
-            </w:pPr>
-            <w:r>
-              <w:rPr>
-                <w:sz w:val="24"/>
-                <w:szCs w:val="24"/>
-              </w:rPr>
-              <w:t xml:space="preserve">Set to high to </w:t>
-            </w:r>
-            <w:r>
-              <w:rPr>
-                <w:sz w:val="24"/>
-                <w:szCs w:val="24"/>
-              </w:rPr>
-              <w:t>decrement</w:t>
-            </w:r>
-            <w:r>
-              <w:rPr>
-                <w:sz w:val="24"/>
-                <w:szCs w:val="24"/>
-              </w:rPr>
-              <w:t xml:space="preserve"> pulse counter</w:t>
+            <w:tcW w:w="5476" w:type="dxa"/>
+          </w:tcPr>
+          <w:p>
+            <w:pPr>
+              <w:contextualSpacing/>
+              <w:rPr>
+                <w:sz w:val="24"/>
+                <w:szCs w:val="24"/>
+              </w:rPr>
+            </w:pPr>
+            <w:r>
+              <w:rPr>
+                <w:sz w:val="24"/>
+                <w:szCs w:val="24"/>
+              </w:rPr>
+              <w:t>Set servo LOW</w:t>
+            </w:r>
+          </w:p>
+        </w:tc>
+      </w:tr>
+      <w:tr>
+        <w:tc>
+          <w:tcPr>
+            <w:tcW w:w="2972" w:type="dxa"/>
+          </w:tcPr>
+          <w:p>
+            <w:pPr>
+              <w:contextualSpacing/>
+              <w:jc w:val="center"/>
+              <w:rPr>
+                <w:sz w:val="24"/>
+                <w:szCs w:val="24"/>
+              </w:rPr>
+            </w:pPr>
+            <w:r>
+              <w:rPr>
+                <w:sz w:val="24"/>
+                <w:szCs w:val="24"/>
+              </w:rPr>
+              <w:t>load_RC_servo_ON_timer</w:t>
+            </w:r>
+          </w:p>
+        </w:tc>
+        <w:tc>
+          <w:tcPr>
+            <w:tcW w:w="2314" w:type="dxa"/>
+          </w:tcPr>
+          <w:p>
+            <w:pPr>
+              <w:contextualSpacing/>
+              <w:jc w:val="center"/>
+              <w:rPr>
+                <w:sz w:val="24"/>
+                <w:szCs w:val="24"/>
+              </w:rPr>
+            </w:pPr>
+            <w:r>
+              <w:rPr>
+                <w:sz w:val="24"/>
+                <w:szCs w:val="24"/>
+              </w:rPr>
+              <w:t>binary</w:t>
+            </w:r>
+          </w:p>
+        </w:tc>
+        <w:tc>
+          <w:tcPr>
+            <w:tcW w:w="5476" w:type="dxa"/>
+          </w:tcPr>
+          <w:p>
+            <w:pPr>
+              <w:contextualSpacing/>
+              <w:rPr>
+                <w:sz w:val="24"/>
+                <w:szCs w:val="24"/>
+              </w:rPr>
+            </w:pPr>
+            <w:r>
+              <w:rPr>
+                <w:sz w:val="24"/>
+                <w:szCs w:val="24"/>
+              </w:rPr>
+              <w:t>Load pulse on timer</w:t>
             </w:r>
           </w:p>
         </w:tc>

</xml_diff>